<commit_message>
Vector Assets de flechas hechos
</commit_message>
<xml_diff>
--- a/docs/ED-2020-II-Proyecto-Entrega1-reporte-Equipo-3.pdf.docx
+++ b/docs/ED-2020-II-Proyecto-Entrega1-reporte-Equipo-3.pdf.docx
@@ -4,7 +4,7 @@
   <w:body>
     <w:p>
       <w:pPr>
-        <w:pStyle w:val="Title"/>
+        <w:pStyle w:val="Ttulo"/>
         <w:framePr w:wrap="notBeside"/>
         <w:rPr>
           <w:lang w:val="es-CO"/>
@@ -42,23 +42,7 @@
           <w:bCs/>
           <w:lang w:val="es-CO"/>
         </w:rPr>
-        <w:t xml:space="preserve">Bedoya Torres Juan Eduardo, González Castro </w:t>
-      </w:r>
-      <w:r>
-        <w:rPr>
-          <w:b/>
-          <w:bCs/>
-          <w:lang w:val="es-CO"/>
-        </w:rPr>
-        <w:t>Camilo Andrés</w:t>
-      </w:r>
-      <w:r>
-        <w:rPr>
-          <w:b/>
-          <w:bCs/>
-          <w:lang w:val="es-CO"/>
-        </w:rPr>
-        <w:t>, Moreno Hernández José Luis, Silva Capera Daniel Santiago.</w:t>
+        <w:t>Bedoya Torres Juan Eduardo, Moreno Hernández José Luis, Silva Capera Daniel Santiago.</w:t>
       </w:r>
     </w:p>
     <w:p>
@@ -109,7 +93,7 @@
     </w:p>
     <w:p>
       <w:pPr>
-        <w:pStyle w:val="Heading1"/>
+        <w:pStyle w:val="Ttulo1"/>
         <w:rPr>
           <w:lang w:val="es-CO"/>
         </w:rPr>
@@ -337,7 +321,7 @@
     </w:p>
     <w:p>
       <w:pPr>
-        <w:pStyle w:val="Heading1"/>
+        <w:pStyle w:val="Ttulo1"/>
         <w:rPr>
           <w:lang w:val="es-CO"/>
         </w:rPr>
@@ -806,7 +790,7 @@
     </w:p>
     <w:p>
       <w:pPr>
-        <w:pStyle w:val="Heading1"/>
+        <w:pStyle w:val="Ttulo1"/>
         <w:rPr>
           <w:lang w:val="es-CO"/>
         </w:rPr>
@@ -853,7 +837,7 @@
     </w:p>
     <w:p>
       <w:pPr>
-        <w:pStyle w:val="Heading1"/>
+        <w:pStyle w:val="Ttulo1"/>
         <w:rPr>
           <w:lang w:val="es-CO"/>
         </w:rPr>
@@ -919,7 +903,7 @@
     </w:p>
     <w:p>
       <w:pPr>
-        <w:pStyle w:val="Heading2"/>
+        <w:pStyle w:val="Ttulo2"/>
         <w:rPr>
           <w:lang w:val="es-CO"/>
         </w:rPr>
@@ -1216,16 +1200,15 @@
     </w:p>
     <w:p>
       <w:pPr>
-        <w:pStyle w:val="Heading2"/>
-        <w:rPr>
-          <w:lang w:val="es-CO"/>
-        </w:rPr>
-      </w:pPr>
-      <w:r>
-        <w:rPr>
-          <w:lang w:val="es-CO"/>
-        </w:rPr>
-        <w:lastRenderedPageBreak/>
+        <w:pStyle w:val="Ttulo2"/>
+        <w:rPr>
+          <w:lang w:val="es-CO"/>
+        </w:rPr>
+      </w:pPr>
+      <w:r>
+        <w:rPr>
+          <w:lang w:val="es-CO"/>
+        </w:rPr>
         <w:t>Creación de Usuarios</w:t>
       </w:r>
       <w:r>
@@ -1286,7 +1269,14 @@
         <w:rPr>
           <w:lang w:val="es-CO"/>
         </w:rPr>
-        <w:t>cree una cuenta valida, para ello se le solicita información crucial como su nombr</w:t>
+        <w:t xml:space="preserve">cree una cuenta valida, para ello se </w:t>
+      </w:r>
+      <w:r>
+        <w:rPr>
+          <w:lang w:val="es-CO"/>
+        </w:rPr>
+        <w:lastRenderedPageBreak/>
+        <w:t>le solicita información crucial como su nombr</w:t>
       </w:r>
       <w:r>
         <w:rPr>
@@ -1562,7 +1552,7 @@
     </w:p>
     <w:p>
       <w:pPr>
-        <w:pStyle w:val="Heading2"/>
+        <w:pStyle w:val="Ttulo2"/>
         <w:rPr>
           <w:lang w:val="es-CO"/>
         </w:rPr>
@@ -1798,7 +1788,7 @@
     </w:p>
     <w:p>
       <w:pPr>
-        <w:pStyle w:val="Heading2"/>
+        <w:pStyle w:val="Ttulo2"/>
         <w:rPr>
           <w:lang w:val="es-CO"/>
         </w:rPr>
@@ -2052,7 +2042,7 @@
     </w:p>
     <w:p>
       <w:pPr>
-        <w:pStyle w:val="Heading2"/>
+        <w:pStyle w:val="Ttulo2"/>
         <w:rPr>
           <w:lang w:val="es-CO"/>
         </w:rPr>
@@ -2258,7 +2248,7 @@
     </w:p>
     <w:p>
       <w:pPr>
-        <w:pStyle w:val="Heading2"/>
+        <w:pStyle w:val="Ttulo2"/>
         <w:rPr>
           <w:lang w:val="es-CO"/>
         </w:rPr>
@@ -2425,7 +2415,7 @@
     </w:p>
     <w:p>
       <w:pPr>
-        <w:pStyle w:val="Heading2"/>
+        <w:pStyle w:val="Ttulo2"/>
         <w:rPr>
           <w:lang w:val="es-CO"/>
         </w:rPr>
@@ -2597,7 +2587,7 @@
     </w:p>
     <w:p>
       <w:pPr>
-        <w:pStyle w:val="Heading2"/>
+        <w:pStyle w:val="Ttulo2"/>
         <w:rPr>
           <w:lang w:val="es-CO"/>
         </w:rPr>
@@ -2809,7 +2799,7 @@
     </w:p>
     <w:p>
       <w:pPr>
-        <w:pStyle w:val="Heading2"/>
+        <w:pStyle w:val="Ttulo2"/>
         <w:rPr>
           <w:lang w:val="es-CO"/>
         </w:rPr>
@@ -3045,7 +3035,7 @@
     </w:p>
     <w:p>
       <w:pPr>
-        <w:pStyle w:val="Heading2"/>
+        <w:pStyle w:val="Ttulo2"/>
         <w:rPr>
           <w:lang w:val="es-CO"/>
         </w:rPr>
@@ -3231,7 +3221,7 @@
     </w:p>
     <w:p>
       <w:pPr>
-        <w:pStyle w:val="Heading1"/>
+        <w:pStyle w:val="Ttulo1"/>
         <w:rPr>
           <w:lang w:val="es-CO"/>
         </w:rPr>
@@ -3241,7 +3231,7 @@
           <w:lang w:val="es-CO"/>
         </w:rPr>
         <w:lastRenderedPageBreak/>
-        <w:t>Descripción de la interfaz de usuario preliminar</w:t>
+        <w:t>Descripción de la interfaz de preliminar</w:t>
       </w:r>
     </w:p>
     <w:p>
@@ -3335,7 +3325,7 @@
     </w:p>
     <w:p>
       <w:pPr>
-        <w:pStyle w:val="Caption"/>
+        <w:pStyle w:val="Descripcin"/>
         <w:rPr>
           <w:lang w:val="es-CO"/>
         </w:rPr>
@@ -3406,7 +3396,7 @@
     </w:p>
     <w:p>
       <w:pPr>
-        <w:pStyle w:val="Caption"/>
+        <w:pStyle w:val="Descripcin"/>
         <w:rPr>
           <w:lang w:val="es-CO"/>
         </w:rPr>
@@ -3498,7 +3488,7 @@
     </w:p>
     <w:p>
       <w:pPr>
-        <w:pStyle w:val="Caption"/>
+        <w:pStyle w:val="Descripcin"/>
         <w:rPr>
           <w:lang w:val="es-CO"/>
         </w:rPr>
@@ -3576,7 +3566,7 @@
     </w:p>
     <w:p>
       <w:pPr>
-        <w:pStyle w:val="Caption"/>
+        <w:pStyle w:val="Descripcin"/>
         <w:rPr>
           <w:lang w:val="es-CO"/>
         </w:rPr>
@@ -3654,7 +3644,7 @@
     </w:p>
     <w:p>
       <w:pPr>
-        <w:pStyle w:val="Caption"/>
+        <w:pStyle w:val="Descripcin"/>
         <w:rPr>
           <w:lang w:val="es-CO"/>
         </w:rPr>
@@ -3706,7 +3696,7 @@
     </w:p>
     <w:p>
       <w:pPr>
-        <w:pStyle w:val="Heading1"/>
+        <w:pStyle w:val="Ttulo1"/>
         <w:rPr>
           <w:lang w:val="es-CO"/>
         </w:rPr>
@@ -3819,7 +3809,7 @@
     </w:p>
     <w:p>
       <w:pPr>
-        <w:pStyle w:val="Heading1"/>
+        <w:pStyle w:val="Ttulo1"/>
         <w:rPr>
           <w:lang w:val="es-CO"/>
         </w:rPr>
@@ -3848,7 +3838,7 @@
       <w:hyperlink r:id="rId13" w:history="1">
         <w:r>
           <w:rPr>
-            <w:rStyle w:val="Hyperlink"/>
+            <w:rStyle w:val="Hipervnculo"/>
             <w:lang w:val="es-CO"/>
           </w:rPr>
           <w:t>https://github.com/dasilvaca/Data-Structures-2020</w:t>
@@ -3857,7 +3847,7 @@
     </w:p>
     <w:p>
       <w:pPr>
-        <w:pStyle w:val="Heading1"/>
+        <w:pStyle w:val="Ttulo1"/>
         <w:rPr>
           <w:lang w:val="es-CO"/>
         </w:rPr>
@@ -3947,21 +3937,21 @@
         <w:rPr>
           <w:lang w:val="es-CO"/>
         </w:rPr>
+        <w:lastRenderedPageBreak/>
         <w:t>Colas: No se implementaron en esta ocasión las colas, de ser necesario se hará en futuras versiones (Sin embargo se creó dentro del proyecto).</w:t>
       </w:r>
     </w:p>
     <w:p>
       <w:pPr>
-        <w:pStyle w:val="Heading1"/>
-        <w:rPr>
-          <w:lang w:val="es-CO"/>
-        </w:rPr>
-      </w:pPr>
-      <w:r>
-        <w:rPr>
-          <w:lang w:val="es-CO"/>
-        </w:rPr>
-        <w:lastRenderedPageBreak/>
+        <w:pStyle w:val="Ttulo1"/>
+        <w:rPr>
+          <w:lang w:val="es-CO"/>
+        </w:rPr>
+      </w:pPr>
+      <w:r>
+        <w:rPr>
+          <w:lang w:val="es-CO"/>
+        </w:rPr>
         <w:t>Pruebas del prototipo y análisis comparativo</w:t>
       </w:r>
     </w:p>
@@ -4198,7 +4188,7 @@
       </w:pPr>
       <w:r>
         <w:pict w14:anchorId="07FE809A">
-          <v:shape id="_x0000_i1088" type="#_x0000_t75" style="width:237pt;height:51pt">
+          <v:shape id="_x0000_i1030" type="#_x0000_t75" style="width:237pt;height:51pt">
             <v:imagedata r:id="rId14" o:title=""/>
           </v:shape>
         </w:pict>
@@ -4215,15 +4205,9 @@
         <w:rPr>
           <w:noProof/>
         </w:rPr>
-      </w:r>
-      <w:r>
-        <w:rPr>
-          <w:noProof/>
-        </w:rPr>
         <w:pict w14:anchorId="3C1D45DE">
-          <v:shape id="_x0000_s1038" type="#_x0000_t75" style="width:231.15pt;height:138.4pt;mso-left-percent:-10001;mso-top-percent:-10001;mso-position-horizontal:absolute;mso-position-horizontal-relative:char;mso-position-vertical:absolute;mso-position-vertical-relative:line;mso-left-percent:-10001;mso-top-percent:-10001">
+          <v:shape id="_x0000_i1031" type="#_x0000_t75" style="width:231pt;height:138.75pt;mso-left-percent:-10001;mso-top-percent:-10001;mso-position-horizontal:absolute;mso-position-horizontal-relative:char;mso-position-vertical:absolute;mso-position-vertical-relative:line;mso-left-percent:-10001;mso-top-percent:-10001">
             <v:imagedata r:id="rId15" o:title=""/>
-            <w10:anchorlock/>
           </v:shape>
         </w:pict>
       </w:r>
@@ -4250,7 +4234,7 @@
     </w:p>
     <w:p>
       <w:pPr>
-        <w:pStyle w:val="Caption"/>
+        <w:pStyle w:val="Descripcin"/>
         <w:jc w:val="left"/>
         <w:rPr>
           <w:lang w:val="es-CO"/>
@@ -4544,7 +4528,7 @@
       </w:pPr>
       <w:r>
         <w:pict w14:anchorId="46BA9E59">
-          <v:shape id="_x0000_i1087" type="#_x0000_t75" style="width:252pt;height:54pt">
+          <v:shape id="_x0000_i1033" type="#_x0000_t75" style="width:252pt;height:54pt">
             <v:imagedata r:id="rId17" o:title=""/>
           </v:shape>
         </w:pict>
@@ -4558,18 +4542,11 @@
       </w:pPr>
       <w:r>
         <w:rPr>
-          <w:noProof/>
-          <w:lang w:val="es-CO"/>
-        </w:rPr>
-      </w:r>
-      <w:r>
-        <w:rPr>
           <w:lang w:val="es-CO"/>
         </w:rPr>
         <w:pict w14:anchorId="60F2AA7F">
-          <v:shape id="_x0000_s1032" type="#_x0000_t75" style="width:250.45pt;height:149.95pt;mso-left-percent:-10001;mso-top-percent:-10001;mso-position-horizontal:absolute;mso-position-horizontal-relative:char;mso-position-vertical:absolute;mso-position-vertical-relative:line;mso-left-percent:-10001;mso-top-percent:-10001">
+          <v:shape id="_x0000_i1034" type="#_x0000_t75" style="width:250.5pt;height:150pt;mso-left-percent:-10001;mso-top-percent:-10001;mso-position-horizontal:absolute;mso-position-horizontal-relative:char;mso-position-vertical:absolute;mso-position-vertical-relative:line;mso-left-percent:-10001;mso-top-percent:-10001">
             <v:imagedata r:id="rId18" o:title=""/>
-            <w10:anchorlock/>
           </v:shape>
         </w:pict>
       </w:r>
@@ -4584,7 +4561,7 @@
           <w:lang w:val="es-CO"/>
         </w:rPr>
         <w:pict w14:anchorId="390772BC">
-          <v:shape id="_x0000_i1059" type="#_x0000_t75" style="width:237pt;height:133.5pt">
+          <v:shape id="_x0000_i1035" type="#_x0000_t75" style="width:237pt;height:133.5pt">
             <v:imagedata r:id="rId19" o:title="100 mil datos" croptop="43207f" cropright="41001f"/>
           </v:shape>
         </w:pict>
@@ -4592,7 +4569,7 @@
     </w:p>
     <w:p>
       <w:pPr>
-        <w:pStyle w:val="Caption"/>
+        <w:pStyle w:val="Descripcin"/>
         <w:rPr>
           <w:lang w:val="es-CO"/>
         </w:rPr>
@@ -4654,7 +4631,7 @@
           <w:lang w:val="es-CO"/>
         </w:rPr>
         <w:pict w14:anchorId="2AAA5D81">
-          <v:shape id="_x0000_i1050" type="#_x0000_t75" style="width:237pt;height:85.5pt">
+          <v:shape id="_x0000_i1036" type="#_x0000_t75" style="width:237pt;height:85.5pt">
             <v:imagedata r:id="rId20" o:title="10mil datos" croptop="45632f" cropbottom="2247f" cropright="35238f"/>
           </v:shape>
         </w:pict>
@@ -4662,7 +4639,7 @@
     </w:p>
     <w:p>
       <w:pPr>
-        <w:pStyle w:val="Caption"/>
+        <w:pStyle w:val="Descripcin"/>
         <w:jc w:val="left"/>
         <w:rPr>
           <w:lang w:val="es-CO"/>
@@ -4824,7 +4801,7 @@
       </w:pPr>
       <w:r>
         <w:pict w14:anchorId="684B0A82">
-          <v:shape id="_x0000_i1114" type="#_x0000_t75" style="width:210pt;height:34.5pt">
+          <v:shape id="_x0000_i1037" type="#_x0000_t75" style="width:210pt;height:34.5pt">
             <v:imagedata r:id="rId21" o:title=""/>
           </v:shape>
         </w:pict>
@@ -4840,15 +4817,9 @@
         <w:jc w:val="center"/>
       </w:pPr>
       <w:r>
-        <w:rPr>
-          <w:noProof/>
-        </w:rPr>
-      </w:r>
-      <w:r>
         <w:pict w14:anchorId="7ED5EF3B">
-          <v:shape id="_x0000_s1037" type="#_x0000_t75" style="width:204.3pt;height:122.25pt;mso-left-percent:-10001;mso-top-percent:-10001;mso-position-horizontal:absolute;mso-position-horizontal-relative:char;mso-position-vertical:absolute;mso-position-vertical-relative:line;mso-left-percent:-10001;mso-top-percent:-10001">
+          <v:shape id="_x0000_i1038" type="#_x0000_t75" style="width:204.75pt;height:122.25pt;mso-left-percent:-10001;mso-top-percent:-10001;mso-position-horizontal:absolute;mso-position-horizontal-relative:char;mso-position-vertical:absolute;mso-position-vertical-relative:line;mso-left-percent:-10001;mso-top-percent:-10001">
             <v:imagedata r:id="rId22" o:title=""/>
-            <w10:anchorlock/>
           </v:shape>
         </w:pict>
       </w:r>
@@ -4866,7 +4837,7 @@
         </w:rPr>
         <w:lastRenderedPageBreak/>
         <w:pict w14:anchorId="682ACDAF">
-          <v:shape id="_x0000_i1102" type="#_x0000_t75" style="width:253.5pt;height:102pt">
+          <v:shape id="_x0000_i1039" type="#_x0000_t75" style="width:253.5pt;height:102pt">
             <v:imagedata r:id="rId23" o:title="save (10000)" croptop="40357f" cropright="24801f"/>
           </v:shape>
         </w:pict>
@@ -4874,7 +4845,7 @@
     </w:p>
     <w:p>
       <w:pPr>
-        <w:pStyle w:val="Caption"/>
+        <w:pStyle w:val="Descripcin"/>
         <w:rPr>
           <w:lang w:val="es-CO"/>
         </w:rPr>
@@ -4925,7 +4896,7 @@
           <w:lang w:val="es-CO"/>
         </w:rPr>
         <w:pict w14:anchorId="5AAD3268">
-          <v:shape id="Picture 1" o:spid="_x0000_i1048" type="#_x0000_t75" style="width:252pt;height:88.5pt;visibility:visible;mso-wrap-style:square">
+          <v:shape id="Picture 1" o:spid="_x0000_i1040" type="#_x0000_t75" style="width:252pt;height:88.5pt;visibility:visible;mso-wrap-style:square">
             <v:imagedata r:id="rId24" o:title=""/>
           </v:shape>
         </w:pict>
@@ -4933,7 +4904,7 @@
     </w:p>
     <w:p>
       <w:pPr>
-        <w:pStyle w:val="Caption"/>
+        <w:pStyle w:val="Descripcin"/>
         <w:rPr>
           <w:lang w:val="es-CO"/>
         </w:rPr>
@@ -4975,7 +4946,7 @@
     </w:p>
     <w:p>
       <w:pPr>
-        <w:pStyle w:val="Heading2"/>
+        <w:pStyle w:val="Ttulo2"/>
         <w:rPr>
           <w:lang w:val="es-CO"/>
         </w:rPr>
@@ -5003,7 +4974,7 @@
     </w:p>
     <w:p>
       <w:pPr>
-        <w:pStyle w:val="Heading1"/>
+        <w:pStyle w:val="Ttulo1"/>
         <w:rPr>
           <w:lang w:val="es-CO"/>
         </w:rPr>
@@ -7939,7 +7910,7 @@
     </w:tbl>
     <w:p>
       <w:pPr>
-        <w:pStyle w:val="Heading1"/>
+        <w:pStyle w:val="Ttulo1"/>
         <w:rPr>
           <w:lang w:val="es-CO"/>
         </w:rPr>
@@ -8003,7 +7974,7 @@
     </w:p>
     <w:p>
       <w:pPr>
-        <w:pStyle w:val="Heading1"/>
+        <w:pStyle w:val="Ttulo1"/>
         <w:rPr>
           <w:lang w:val="es-CO"/>
         </w:rPr>
@@ -8042,7 +8013,7 @@
           </w:tcPr>
           <w:p>
             <w:pPr>
-              <w:pStyle w:val="Bibliography"/>
+              <w:pStyle w:val="Bibliografa"/>
               <w:rPr>
                 <w:noProof/>
                 <w:lang w:val="es-CO"/>
@@ -8063,7 +8034,7 @@
           </w:tcPr>
           <w:p>
             <w:pPr>
-              <w:pStyle w:val="Bibliography"/>
+              <w:pStyle w:val="Bibliografa"/>
               <w:rPr>
                 <w:noProof/>
                 <w:lang w:val="es-CO"/>
@@ -8091,7 +8062,7 @@
           </w:tcPr>
           <w:p>
             <w:pPr>
-              <w:pStyle w:val="Bibliography"/>
+              <w:pStyle w:val="Bibliografa"/>
               <w:rPr>
                 <w:noProof/>
                 <w:sz w:val="24"/>
@@ -8115,7 +8086,7 @@
           </w:tcPr>
           <w:p>
             <w:pPr>
-              <w:pStyle w:val="Bibliography"/>
+              <w:pStyle w:val="Bibliografa"/>
               <w:rPr>
                 <w:noProof/>
                 <w:lang w:val="es-CO"/>
@@ -8143,7 +8114,7 @@
           </w:tcPr>
           <w:p>
             <w:pPr>
-              <w:pStyle w:val="Bibliography"/>
+              <w:pStyle w:val="Bibliografa"/>
               <w:rPr>
                 <w:noProof/>
                 <w:lang w:val="es-CO"/>
@@ -8165,7 +8136,7 @@
           </w:tcPr>
           <w:p>
             <w:pPr>
-              <w:pStyle w:val="Bibliography"/>
+              <w:pStyle w:val="Bibliografa"/>
               <w:rPr>
                 <w:noProof/>
               </w:rPr>
@@ -8198,7 +8169,7 @@
           </w:tcPr>
           <w:p>
             <w:pPr>
-              <w:pStyle w:val="Bibliography"/>
+              <w:pStyle w:val="Bibliografa"/>
               <w:rPr>
                 <w:noProof/>
                 <w:lang w:val="es-CO"/>
@@ -8219,7 +8190,7 @@
           </w:tcPr>
           <w:p>
             <w:pPr>
-              <w:pStyle w:val="Bibliography"/>
+              <w:pStyle w:val="Bibliografa"/>
               <w:rPr>
                 <w:noProof/>
               </w:rPr>
@@ -8344,7 +8315,7 @@
     <w:lvl w:ilvl="0">
       <w:start w:val="1"/>
       <w:numFmt w:val="upperRoman"/>
-      <w:pStyle w:val="Heading1"/>
+      <w:pStyle w:val="Ttulo1"/>
       <w:lvlText w:val="%1."/>
       <w:legacy w:legacy="1" w:legacySpace="144" w:legacyIndent="144"/>
       <w:lvlJc w:val="left"/>
@@ -8352,7 +8323,7 @@
     <w:lvl w:ilvl="1">
       <w:start w:val="1"/>
       <w:numFmt w:val="upperLetter"/>
-      <w:pStyle w:val="Heading2"/>
+      <w:pStyle w:val="Ttulo2"/>
       <w:lvlText w:val="%2."/>
       <w:legacy w:legacy="1" w:legacySpace="144" w:legacyIndent="144"/>
       <w:lvlJc w:val="left"/>
@@ -8360,7 +8331,7 @@
     <w:lvl w:ilvl="2">
       <w:start w:val="1"/>
       <w:numFmt w:val="decimal"/>
-      <w:pStyle w:val="Heading3"/>
+      <w:pStyle w:val="Ttulo3"/>
       <w:lvlText w:val="%3)"/>
       <w:legacy w:legacy="1" w:legacySpace="144" w:legacyIndent="144"/>
       <w:lvlJc w:val="left"/>
@@ -8368,7 +8339,7 @@
     <w:lvl w:ilvl="3">
       <w:start w:val="1"/>
       <w:numFmt w:val="lowerLetter"/>
-      <w:pStyle w:val="Heading4"/>
+      <w:pStyle w:val="Ttulo4"/>
       <w:lvlText w:val="%4)"/>
       <w:legacy w:legacy="1" w:legacySpace="0" w:legacyIndent="720"/>
       <w:lvlJc w:val="left"/>
@@ -8379,7 +8350,7 @@
     <w:lvl w:ilvl="4">
       <w:start w:val="1"/>
       <w:numFmt w:val="decimal"/>
-      <w:pStyle w:val="Heading5"/>
+      <w:pStyle w:val="Ttulo5"/>
       <w:lvlText w:val="(%5)"/>
       <w:legacy w:legacy="1" w:legacySpace="0" w:legacyIndent="720"/>
       <w:lvlJc w:val="left"/>
@@ -8390,7 +8361,7 @@
     <w:lvl w:ilvl="5">
       <w:start w:val="1"/>
       <w:numFmt w:val="lowerLetter"/>
-      <w:pStyle w:val="Heading6"/>
+      <w:pStyle w:val="Ttulo6"/>
       <w:lvlText w:val="(%6)"/>
       <w:legacy w:legacy="1" w:legacySpace="0" w:legacyIndent="720"/>
       <w:lvlJc w:val="left"/>
@@ -8401,7 +8372,7 @@
     <w:lvl w:ilvl="6">
       <w:start w:val="1"/>
       <w:numFmt w:val="lowerRoman"/>
-      <w:pStyle w:val="Heading7"/>
+      <w:pStyle w:val="Ttulo7"/>
       <w:lvlText w:val="(%7)"/>
       <w:legacy w:legacy="1" w:legacySpace="0" w:legacyIndent="720"/>
       <w:lvlJc w:val="left"/>
@@ -8412,7 +8383,7 @@
     <w:lvl w:ilvl="7">
       <w:start w:val="1"/>
       <w:numFmt w:val="lowerLetter"/>
-      <w:pStyle w:val="Heading8"/>
+      <w:pStyle w:val="Ttulo8"/>
       <w:lvlText w:val="(%8)"/>
       <w:legacy w:legacy="1" w:legacySpace="0" w:legacyIndent="720"/>
       <w:lvlJc w:val="left"/>
@@ -8423,7 +8394,7 @@
     <w:lvl w:ilvl="8">
       <w:start w:val="1"/>
       <w:numFmt w:val="lowerRoman"/>
-      <w:pStyle w:val="Heading9"/>
+      <w:pStyle w:val="Ttulo9"/>
       <w:lvlText w:val="(%9)"/>
       <w:legacy w:legacy="1" w:legacySpace="0" w:legacyIndent="720"/>
       <w:lvlJc w:val="left"/>
@@ -10331,11 +10302,11 @@
       <w:autoSpaceDN w:val="0"/>
     </w:pPr>
   </w:style>
-  <w:style w:type="paragraph" w:styleId="Heading1">
+  <w:style w:type="paragraph" w:styleId="Ttulo1">
     <w:name w:val="heading 1"/>
     <w:basedOn w:val="Normal"/>
     <w:next w:val="Normal"/>
-    <w:link w:val="Heading1Char"/>
+    <w:link w:val="Ttulo1Car"/>
     <w:uiPriority w:val="9"/>
     <w:qFormat/>
     <w:pPr>
@@ -10352,7 +10323,7 @@
       <w:kern w:val="28"/>
     </w:rPr>
   </w:style>
-  <w:style w:type="paragraph" w:styleId="Heading2">
+  <w:style w:type="paragraph" w:styleId="Ttulo2">
     <w:name w:val="heading 2"/>
     <w:basedOn w:val="Normal"/>
     <w:next w:val="Normal"/>
@@ -10372,7 +10343,7 @@
       <w:iCs/>
     </w:rPr>
   </w:style>
-  <w:style w:type="paragraph" w:styleId="Heading3">
+  <w:style w:type="paragraph" w:styleId="Ttulo3">
     <w:name w:val="heading 3"/>
     <w:basedOn w:val="Normal"/>
     <w:next w:val="Normal"/>
@@ -10391,7 +10362,7 @@
       <w:iCs/>
     </w:rPr>
   </w:style>
-  <w:style w:type="paragraph" w:styleId="Heading4">
+  <w:style w:type="paragraph" w:styleId="Ttulo4">
     <w:name w:val="heading 4"/>
     <w:basedOn w:val="Normal"/>
     <w:next w:val="Normal"/>
@@ -10412,7 +10383,7 @@
       <w:szCs w:val="18"/>
     </w:rPr>
   </w:style>
-  <w:style w:type="paragraph" w:styleId="Heading5">
+  <w:style w:type="paragraph" w:styleId="Ttulo5">
     <w:name w:val="heading 5"/>
     <w:basedOn w:val="Normal"/>
     <w:next w:val="Normal"/>
@@ -10430,7 +10401,7 @@
       <w:szCs w:val="18"/>
     </w:rPr>
   </w:style>
-  <w:style w:type="paragraph" w:styleId="Heading6">
+  <w:style w:type="paragraph" w:styleId="Ttulo6">
     <w:name w:val="heading 6"/>
     <w:basedOn w:val="Normal"/>
     <w:next w:val="Normal"/>
@@ -10450,7 +10421,7 @@
       <w:szCs w:val="16"/>
     </w:rPr>
   </w:style>
-  <w:style w:type="paragraph" w:styleId="Heading7">
+  <w:style w:type="paragraph" w:styleId="Ttulo7">
     <w:name w:val="heading 7"/>
     <w:basedOn w:val="Normal"/>
     <w:next w:val="Normal"/>
@@ -10468,7 +10439,7 @@
       <w:szCs w:val="16"/>
     </w:rPr>
   </w:style>
-  <w:style w:type="paragraph" w:styleId="Heading8">
+  <w:style w:type="paragraph" w:styleId="Ttulo8">
     <w:name w:val="heading 8"/>
     <w:basedOn w:val="Normal"/>
     <w:next w:val="Normal"/>
@@ -10488,7 +10459,7 @@
       <w:szCs w:val="16"/>
     </w:rPr>
   </w:style>
-  <w:style w:type="paragraph" w:styleId="Heading9">
+  <w:style w:type="paragraph" w:styleId="Ttulo9">
     <w:name w:val="heading 9"/>
     <w:basedOn w:val="Normal"/>
     <w:next w:val="Normal"/>
@@ -10506,13 +10477,13 @@
       <w:szCs w:val="16"/>
     </w:rPr>
   </w:style>
-  <w:style w:type="character" w:default="1" w:styleId="DefaultParagraphFont">
+  <w:style w:type="character" w:default="1" w:styleId="Fuentedeprrafopredeter">
     <w:name w:val="Default Paragraph Font"/>
     <w:uiPriority w:val="1"/>
     <w:semiHidden/>
     <w:unhideWhenUsed/>
   </w:style>
-  <w:style w:type="table" w:default="1" w:styleId="TableNormal">
+  <w:style w:type="table" w:default="1" w:styleId="Tablanormal">
     <w:name w:val="Normal Table"/>
     <w:uiPriority w:val="99"/>
     <w:semiHidden/>
@@ -10527,13 +10498,13 @@
       </w:tblCellMar>
     </w:tblPr>
   </w:style>
-  <w:style w:type="numbering" w:default="1" w:styleId="NoList">
+  <w:style w:type="numbering" w:default="1" w:styleId="Sinlista">
     <w:name w:val="No List"/>
     <w:uiPriority w:val="99"/>
     <w:semiHidden/>
     <w:unhideWhenUsed/>
   </w:style>
-  <w:style w:type="paragraph" w:styleId="BodyText">
+  <w:style w:type="paragraph" w:styleId="Textoindependiente">
     <w:name w:val="Body Text"/>
     <w:basedOn w:val="Normal"/>
     <w:pPr>
@@ -10545,7 +10516,7 @@
       <w:lang w:val="es-CO" w:eastAsia="es-ES"/>
     </w:rPr>
   </w:style>
-  <w:style w:type="paragraph" w:styleId="BodyTextIndent">
+  <w:style w:type="paragraph" w:styleId="Sangradetextonormal">
     <w:name w:val="Body Text Indent"/>
     <w:basedOn w:val="Normal"/>
     <w:pPr>
@@ -10555,7 +10526,7 @@
       <w:szCs w:val="24"/>
     </w:rPr>
   </w:style>
-  <w:style w:type="paragraph" w:styleId="Caption">
+  <w:style w:type="paragraph" w:styleId="Descripcin">
     <w:name w:val="caption"/>
     <w:basedOn w:val="Normal"/>
     <w:next w:val="Normal"/>
@@ -10569,14 +10540,14 @@
       <w:sz w:val="16"/>
     </w:rPr>
   </w:style>
-  <w:style w:type="character" w:styleId="FollowedHyperlink">
+  <w:style w:type="character" w:styleId="Hipervnculovisitado">
     <w:name w:val="FollowedHyperlink"/>
     <w:rPr>
       <w:color w:val="800080"/>
       <w:u w:val="single"/>
     </w:rPr>
   </w:style>
-  <w:style w:type="paragraph" w:styleId="Footer">
+  <w:style w:type="paragraph" w:styleId="Piedepgina">
     <w:name w:val="footer"/>
     <w:basedOn w:val="Normal"/>
     <w:pPr>
@@ -10586,17 +10557,17 @@
       </w:tabs>
     </w:pPr>
   </w:style>
-  <w:style w:type="character" w:styleId="FootnoteReference">
+  <w:style w:type="character" w:styleId="Refdenotaalpie">
     <w:name w:val="footnote reference"/>
     <w:semiHidden/>
     <w:rPr>
       <w:vertAlign w:val="superscript"/>
     </w:rPr>
   </w:style>
-  <w:style w:type="paragraph" w:styleId="FootnoteText">
+  <w:style w:type="paragraph" w:styleId="Textonotapie">
     <w:name w:val="footnote text"/>
     <w:basedOn w:val="Normal"/>
-    <w:link w:val="FootnoteTextChar"/>
+    <w:link w:val="TextonotapieCar"/>
     <w:semiHidden/>
     <w:pPr>
       <w:ind w:firstLine="202"/>
@@ -10607,7 +10578,7 @@
       <w:szCs w:val="16"/>
     </w:rPr>
   </w:style>
-  <w:style w:type="paragraph" w:styleId="Header">
+  <w:style w:type="paragraph" w:styleId="Encabezado">
     <w:name w:val="header"/>
     <w:basedOn w:val="Normal"/>
     <w:pPr>
@@ -10617,14 +10588,14 @@
       </w:tabs>
     </w:pPr>
   </w:style>
-  <w:style w:type="character" w:styleId="Hyperlink">
+  <w:style w:type="character" w:styleId="Hipervnculo">
     <w:name w:val="Hyperlink"/>
     <w:rPr>
       <w:color w:val="0000FF"/>
       <w:u w:val="single"/>
     </w:rPr>
   </w:style>
-  <w:style w:type="paragraph" w:styleId="Title">
+  <w:style w:type="paragraph" w:styleId="Ttulo">
     <w:name w:val="Title"/>
     <w:basedOn w:val="Normal"/>
     <w:next w:val="Normal"/>
@@ -10746,7 +10717,7 @@
   </w:style>
   <w:style w:type="paragraph" w:customStyle="1" w:styleId="Ttulosauxiliares">
     <w:name w:val="Títulos auxiliares"/>
-    <w:basedOn w:val="Heading1"/>
+    <w:basedOn w:val="Ttulo1"/>
     <w:pPr>
       <w:numPr>
         <w:numId w:val="0"/>
@@ -10779,7 +10750,7 @@
   </w:style>
   <w:style w:type="paragraph" w:customStyle="1" w:styleId="TituloIndependiente">
     <w:name w:val="Titulo Independiente"/>
-    <w:basedOn w:val="Heading1"/>
+    <w:basedOn w:val="Ttulo1"/>
     <w:pPr>
       <w:numPr>
         <w:numId w:val="0"/>
@@ -10789,9 +10760,9 @@
       <w:lang w:val="es-ES"/>
     </w:rPr>
   </w:style>
-  <w:style w:type="character" w:customStyle="1" w:styleId="Heading1Char">
-    <w:name w:val="Heading 1 Char"/>
-    <w:link w:val="Heading1"/>
+  <w:style w:type="character" w:customStyle="1" w:styleId="Ttulo1Car">
+    <w:name w:val="Título 1 Car"/>
+    <w:link w:val="Ttulo1"/>
     <w:uiPriority w:val="9"/>
     <w:rsid w:val="006C73BE"/>
     <w:rPr>
@@ -10799,7 +10770,7 @@
       <w:kern w:val="28"/>
     </w:rPr>
   </w:style>
-  <w:style w:type="paragraph" w:styleId="Bibliography">
+  <w:style w:type="paragraph" w:styleId="Bibliografa">
     <w:name w:val="Bibliography"/>
     <w:basedOn w:val="Normal"/>
     <w:next w:val="Normal"/>
@@ -10807,9 +10778,9 @@
     <w:unhideWhenUsed/>
     <w:rsid w:val="006C73BE"/>
   </w:style>
-  <w:style w:type="character" w:customStyle="1" w:styleId="FootnoteTextChar">
-    <w:name w:val="Footnote Text Char"/>
-    <w:link w:val="FootnoteText"/>
+  <w:style w:type="character" w:customStyle="1" w:styleId="TextonotapieCar">
+    <w:name w:val="Texto nota pie Car"/>
+    <w:link w:val="Textonotapie"/>
     <w:semiHidden/>
     <w:rsid w:val="00AF76F4"/>
     <w:rPr>
@@ -10817,7 +10788,7 @@
       <w:szCs w:val="16"/>
     </w:rPr>
   </w:style>
-  <w:style w:type="character" w:styleId="UnresolvedMention">
+  <w:style w:type="character" w:styleId="Mencinsinresolver">
     <w:name w:val="Unresolved Mention"/>
     <w:uiPriority w:val="99"/>
     <w:semiHidden/>
@@ -10828,9 +10799,9 @@
       <w:shd w:val="clear" w:color="auto" w:fill="E1DFDD"/>
     </w:rPr>
   </w:style>
-  <w:style w:type="table" w:styleId="GridTable4-Accent1">
+  <w:style w:type="table" w:styleId="Tablaconcuadrcula4-nfasis1">
     <w:name w:val="Grid Table 4 Accent 1"/>
-    <w:basedOn w:val="TableNormal"/>
+    <w:basedOn w:val="Tablanormal"/>
     <w:uiPriority w:val="49"/>
     <w:rsid w:val="00EC1FA6"/>
     <w:tblPr>

</xml_diff>